<commit_message>
feat: adicionado regressão linear multipla com todas as variaveis e sem a variavel menos significativa
</commit_message>
<xml_diff>
--- a/projeto_calculo_numerico.docx
+++ b/projeto_calculo_numerico.docx
@@ -1,23 +1,21 @@
 
 <file path=word/document.xml><?xml version="1.0" encoding="utf-8"?>
-<w:document xmlns:wpc="http://schemas.microsoft.com/office/word/2010/wordprocessingCanvas" xmlns:cx="http://schemas.microsoft.com/office/drawing/2014/chartex" xmlns:cx1="http://schemas.microsoft.com/office/drawing/2015/9/8/chartex" xmlns:cx2="http://schemas.microsoft.com/office/drawing/2015/10/21/chartex" xmlns:cx3="http://schemas.microsoft.com/office/drawing/2016/5/9/chartex" xmlns:cx4="http://schemas.microsoft.com/office/drawing/2016/5/10/chartex" xmlns:cx5="http://schemas.microsoft.com/office/drawing/2016/5/11/chartex" xmlns:cx6="http://schemas.microsoft.com/office/drawing/2016/5/12/chartex" xmlns:cx7="http://schemas.microsoft.com/office/drawing/2016/5/13/chartex" xmlns:cx8="http://schemas.microsoft.com/office/drawing/2016/5/14/chartex" xmlns:mc="http://schemas.openxmlformats.org/markup-compatibility/2006" xmlns:aink="http://schemas.microsoft.com/office/drawing/2016/ink" xmlns:am3d="http://schemas.microsoft.com/office/drawing/2017/model3d" xmlns:o="urn:schemas-microsoft-com:office:office" xmlns:oel="http://schemas.microsoft.com/office/2019/extlst" xmlns:r="http://schemas.openxmlformats.org/officeDocument/2006/relationships" xmlns:m="http://schemas.openxmlformats.org/officeDocument/2006/math" xmlns:v="urn:schemas-microsoft-com:vml" xmlns:wp14="http://schemas.microsoft.com/office/word/2010/wordprocessingDrawing" xmlns:wp="http://schemas.openxmlformats.org/drawingml/2006/wordprocessingDrawing" xmlns:w10="urn:schemas-microsoft-com:office:word" xmlns:w="http://schemas.openxmlformats.org/wordprocessingml/2006/main" xmlns:w14="http://schemas.microsoft.com/office/word/2010/wordml" xmlns:w15="http://schemas.microsoft.com/office/word/2012/wordml" xmlns:w16cex="http://schemas.microsoft.com/office/word/2018/wordml/cex" xmlns:w16cid="http://schemas.microsoft.com/office/word/2016/wordml/cid" xmlns:w16="http://schemas.microsoft.com/office/word/2018/wordml" xmlns:w16du="http://schemas.microsoft.com/office/word/2023/wordml/word16du" xmlns:w16sdtdh="http://schemas.microsoft.com/office/word/2020/wordml/sdtdatahash" xmlns:w16sdtfl="http://schemas.microsoft.com/office/word/2024/wordml/sdtformatlock" xmlns:w16se="http://schemas.microsoft.com/office/word/2015/wordml/symex" xmlns:wpg="http://schemas.microsoft.com/office/word/2010/wordprocessingGroup" xmlns:wpi="http://schemas.microsoft.com/office/word/2010/wordprocessingInk" xmlns:wne="http://schemas.microsoft.com/office/word/2006/wordml" xmlns:wps="http://schemas.microsoft.com/office/word/2010/wordprocessingShape" mc:Ignorable="w14 w15 w16se w16cid w16 w16cex w16sdtdh w16sdtfl w16du wp14">
+<w:document xmlns:wpc="http://schemas.microsoft.com/office/word/2010/wordprocessingCanvas" xmlns:cx="http://schemas.microsoft.com/office/drawing/2014/chartex" xmlns:cx1="http://schemas.microsoft.com/office/drawing/2015/9/8/chartex" xmlns:cx2="http://schemas.microsoft.com/office/drawing/2015/10/21/chartex" xmlns:cx3="http://schemas.microsoft.com/office/drawing/2016/5/9/chartex" xmlns:cx4="http://schemas.microsoft.com/office/drawing/2016/5/10/chartex" xmlns:cx5="http://schemas.microsoft.com/office/drawing/2016/5/11/chartex" xmlns:cx6="http://schemas.microsoft.com/office/drawing/2016/5/12/chartex" xmlns:cx7="http://schemas.microsoft.com/office/drawing/2016/5/13/chartex" xmlns:cx8="http://schemas.microsoft.com/office/drawing/2016/5/14/chartex" xmlns:mc="http://schemas.openxmlformats.org/markup-compatibility/2006" xmlns:aink="http://schemas.microsoft.com/office/drawing/2016/ink" xmlns:am3d="http://schemas.microsoft.com/office/drawing/2017/model3d" xmlns:o="urn:schemas-microsoft-com:office:office" xmlns:oel="http://schemas.microsoft.com/office/2019/extlst" xmlns:r="http://schemas.openxmlformats.org/officeDocument/2006/relationships" xmlns:m="http://schemas.openxmlformats.org/officeDocument/2006/math" xmlns:v="urn:schemas-microsoft-com:vml" xmlns:wp14="http://schemas.microsoft.com/office/word/2010/wordprocessingDrawing" xmlns:wp="http://schemas.openxmlformats.org/drawingml/2006/wordprocessingDrawing" xmlns:w10="urn:schemas-microsoft-com:office:word" xmlns:w="http://schemas.openxmlformats.org/wordprocessingml/2006/main" xmlns:w14="http://schemas.microsoft.com/office/word/2010/wordml" xmlns:w15="http://schemas.microsoft.com/office/word/2012/wordml" xmlns:w16cex="http://schemas.microsoft.com/office/word/2018/wordml/cex" xmlns:w16cid="http://schemas.microsoft.com/office/word/2016/wordml/cid" xmlns:w16="http://schemas.microsoft.com/office/word/2018/wordml" xmlns:w16du="http://schemas.microsoft.com/office/word/2023/wordml/word16du" xmlns:w16sdtdh="http://schemas.microsoft.com/office/word/2020/wordml/sdtdatahash" xmlns:w16sdtfl="http://schemas.microsoft.com/office/word/2024/wordml/sdtformatlock" xmlns:w16se="http://schemas.microsoft.com/office/word/2015/wordml/symex" xmlns:wpg="http://schemas.microsoft.com/office/word/2010/wordprocessingGroup" xmlns:wpi="http://schemas.microsoft.com/office/word/2010/wordprocessingInk" xmlns:wne="http://schemas.microsoft.com/office/word/2006/wordml" xmlns:wps="http://schemas.microsoft.com/office/word/2010/wordprocessingShape" xmlns:a="http://schemas.openxmlformats.org/drawingml/2006/main" xmlns:pic="http://schemas.openxmlformats.org/drawingml/2006/picture" mc:Ignorable="w14 w15 w16se w16cid w16 w16cex w16sdtdh w16sdtfl w16du wp14">
   <w:body>
     <w:p>
       <w:pPr>
         <w:rPr>
           <w:rFonts w:ascii="Arial" w:hAnsi="Arial" w:cs="Arial"/>
-          <w:b/>
-          <w:bCs/>
-        </w:rPr>
-      </w:pPr>
-      <w:proofErr w:type="spellStart"/>
+          <w:b w:val="1"/>
+          <w:bCs w:val="1"/>
+        </w:rPr>
+      </w:pPr>
       <w:r>
         <w:rPr>
           <w:rFonts w:ascii="Arial" w:hAnsi="Arial" w:cs="Arial"/>
         </w:rPr>
         <w:t>Dataset</w:t>
       </w:r>
-      <w:proofErr w:type="spellEnd"/>
       <w:r>
         <w:rPr>
           <w:rFonts w:ascii="Arial" w:hAnsi="Arial" w:cs="Arial"/>
@@ -25,55 +23,71 @@
         <w:t>: spotify-2023.csv</w:t>
       </w:r>
       <w:r>
-        <w:rPr>
-          <w:rFonts w:ascii="Arial" w:hAnsi="Arial" w:cs="Arial"/>
-        </w:rPr>
-        <w:br/>
+        <w:br/>
+      </w:r>
+      <w:r>
+        <w:rPr>
+          <w:rFonts w:ascii="Arial" w:hAnsi="Arial" w:cs="Arial"/>
+        </w:rPr>
         <w:t xml:space="preserve">Integrantes: </w:t>
       </w:r>
       <w:r>
-        <w:rPr>
-          <w:rFonts w:ascii="Arial" w:hAnsi="Arial" w:cs="Arial"/>
-        </w:rPr>
-        <w:br/>
+        <w:br/>
+      </w:r>
+      <w:r>
+        <w:rPr>
+          <w:rFonts w:ascii="Arial" w:hAnsi="Arial" w:cs="Arial"/>
+        </w:rPr>
         <w:t>Artur Chaves Paiva – 22.223.023-7</w:t>
       </w:r>
       <w:r>
-        <w:rPr>
-          <w:rFonts w:ascii="Arial" w:hAnsi="Arial" w:cs="Arial"/>
-        </w:rPr>
-        <w:br/>
+        <w:br/>
+      </w:r>
+      <w:r>
+        <w:rPr>
+          <w:rFonts w:ascii="Arial" w:hAnsi="Arial" w:cs="Arial"/>
+        </w:rPr>
         <w:t xml:space="preserve">Arthur Leal </w:t>
       </w:r>
-      <w:proofErr w:type="spellStart"/>
       <w:r>
         <w:rPr>
           <w:rFonts w:ascii="Arial" w:hAnsi="Arial" w:cs="Arial"/>
         </w:rPr>
         <w:t>Mussio</w:t>
       </w:r>
-      <w:proofErr w:type="spellEnd"/>
-      <w:r>
-        <w:rPr>
-          <w:rFonts w:ascii="Arial" w:hAnsi="Arial" w:cs="Arial"/>
-        </w:rPr>
-        <w:t xml:space="preserve"> - </w:t>
-      </w:r>
-      <w:r>
-        <w:rPr>
-          <w:rFonts w:ascii="Arial" w:hAnsi="Arial" w:cs="Arial"/>
-        </w:rPr>
-        <w:br/>
+      <w:r>
+        <w:rPr>
+          <w:rFonts w:ascii="Arial" w:hAnsi="Arial" w:cs="Arial"/>
+        </w:rPr>
+        <w:t xml:space="preserve"> – 22.223.</w:t>
+      </w:r>
+      <w:r>
+        <w:rPr>
+          <w:rFonts w:ascii="Arial" w:hAnsi="Arial" w:cs="Arial"/>
+        </w:rPr>
+        <w:t>0</w:t>
+      </w:r>
+      <w:r>
+        <w:rPr>
+          <w:rFonts w:ascii="Arial" w:hAnsi="Arial" w:cs="Arial"/>
+        </w:rPr>
+        <w:t>17-9</w:t>
+      </w:r>
+      <w:r>
+        <w:br/>
+      </w:r>
+      <w:r>
+        <w:rPr>
+          <w:rFonts w:ascii="Arial" w:hAnsi="Arial" w:cs="Arial"/>
+        </w:rPr>
         <w:t xml:space="preserve">Giovanni </w:t>
       </w:r>
-      <w:proofErr w:type="spellStart"/>
       <w:r>
         <w:rPr>
           <w:rFonts w:ascii="Arial" w:hAnsi="Arial" w:cs="Arial"/>
         </w:rPr>
         <w:t>Antonio</w:t>
       </w:r>
-      <w:proofErr w:type="spellEnd"/>
       <w:r>
         <w:rPr>
           <w:rFonts w:ascii="Arial" w:hAnsi="Arial" w:cs="Arial"/>
@@ -81,58 +95,48 @@
         <w:t xml:space="preserve"> Moreira – 22.223.010-4</w:t>
       </w:r>
       <w:r>
-        <w:rPr>
-          <w:rFonts w:ascii="Arial" w:hAnsi="Arial" w:cs="Arial"/>
-        </w:rPr>
-        <w:br/>
-      </w:r>
-      <w:r>
-        <w:rPr>
-          <w:rFonts w:ascii="Arial" w:hAnsi="Arial" w:cs="Arial"/>
-        </w:rPr>
-        <w:br/>
-      </w:r>
-      <w:r>
-        <w:rPr>
-          <w:rFonts w:ascii="Arial" w:hAnsi="Arial" w:cs="Arial"/>
-          <w:b/>
-          <w:bCs/>
+        <w:br/>
+      </w:r>
+      <w:r>
+        <w:br/>
+      </w:r>
+      <w:r>
+        <w:rPr>
+          <w:rFonts w:ascii="Arial" w:hAnsi="Arial" w:cs="Arial"/>
+          <w:b w:val="1"/>
+          <w:bCs w:val="1"/>
         </w:rPr>
         <w:t>Primeira regressão linear (</w:t>
       </w:r>
-      <w:proofErr w:type="spellStart"/>
-      <w:r>
-        <w:rPr>
-          <w:rFonts w:ascii="Arial" w:hAnsi="Arial" w:cs="Arial"/>
-          <w:b/>
-          <w:bCs/>
+      <w:r>
+        <w:rPr>
+          <w:rFonts w:ascii="Arial" w:hAnsi="Arial" w:cs="Arial"/>
+          <w:b w:val="1"/>
+          <w:bCs w:val="1"/>
         </w:rPr>
         <w:t>released-year</w:t>
       </w:r>
-      <w:proofErr w:type="spellEnd"/>
-      <w:r>
-        <w:rPr>
-          <w:rFonts w:ascii="Arial" w:hAnsi="Arial" w:cs="Arial"/>
-          <w:b/>
-          <w:bCs/>
+      <w:r>
+        <w:rPr>
+          <w:rFonts w:ascii="Arial" w:hAnsi="Arial" w:cs="Arial"/>
+          <w:b w:val="1"/>
+          <w:bCs w:val="1"/>
         </w:rPr>
         <w:t xml:space="preserve"> x </w:t>
       </w:r>
-      <w:proofErr w:type="spellStart"/>
-      <w:r>
-        <w:rPr>
-          <w:rFonts w:ascii="Arial" w:hAnsi="Arial" w:cs="Arial"/>
-          <w:b/>
-          <w:bCs/>
+      <w:r>
+        <w:rPr>
+          <w:rFonts w:ascii="Arial" w:hAnsi="Arial" w:cs="Arial"/>
+          <w:b w:val="1"/>
+          <w:bCs w:val="1"/>
         </w:rPr>
         <w:t>danceability_p</w:t>
       </w:r>
-      <w:proofErr w:type="spellEnd"/>
-      <w:r>
-        <w:rPr>
-          <w:rFonts w:ascii="Arial" w:hAnsi="Arial" w:cs="Arial"/>
-          <w:b/>
-          <w:bCs/>
+      <w:r>
+        <w:rPr>
+          <w:rFonts w:ascii="Arial" w:hAnsi="Arial" w:cs="Arial"/>
+          <w:b w:val="1"/>
+          <w:bCs w:val="1"/>
         </w:rPr>
         <w:t>):</w:t>
       </w:r>
@@ -219,6 +223,11 @@
           <w:rFonts w:ascii="Arial" w:hAnsi="Arial" w:cs="Arial"/>
         </w:rPr>
         <w:br/>
+      </w:r>
+      <w:r>
+        <w:rPr>
+          <w:rFonts w:ascii="Arial" w:hAnsi="Arial" w:cs="Arial"/>
+        </w:rPr>
         <w:t xml:space="preserve">Reta ajustada: </w:t>
       </w:r>
       <w:r>
@@ -238,6 +247,11 @@
           <w:rFonts w:ascii="Arial" w:hAnsi="Arial" w:cs="Arial"/>
         </w:rPr>
         <w:br/>
+      </w:r>
+      <w:r>
+        <w:rPr>
+          <w:rFonts w:ascii="Arial" w:hAnsi="Arial" w:cs="Arial"/>
+        </w:rPr>
         <w:t xml:space="preserve">Coeficiente de Pearson: </w:t>
       </w:r>
       <w:r>
@@ -316,7 +330,6 @@
           <w:b/>
           <w:bCs/>
         </w:rPr>
-        <w:lastRenderedPageBreak/>
         <w:t>Segunda Regressão Linear (</w:t>
       </w:r>
       <w:proofErr w:type="spellStart"/>
@@ -456,6 +469,11 @@
           <w:rFonts w:ascii="Arial" w:hAnsi="Arial" w:cs="Arial"/>
         </w:rPr>
         <w:br/>
+      </w:r>
+      <w:r>
+        <w:rPr>
+          <w:rFonts w:ascii="Arial" w:hAnsi="Arial" w:cs="Arial"/>
+        </w:rPr>
         <w:t xml:space="preserve">Reta ajustada: </w:t>
       </w:r>
       <w:r>
@@ -475,6 +493,11 @@
           <w:rFonts w:ascii="Arial" w:hAnsi="Arial" w:cs="Arial"/>
         </w:rPr>
         <w:br/>
+      </w:r>
+      <w:r>
+        <w:rPr>
+          <w:rFonts w:ascii="Arial" w:hAnsi="Arial" w:cs="Arial"/>
+        </w:rPr>
         <w:t xml:space="preserve">Coeficiente de Pearson: </w:t>
       </w:r>
       <w:r>
@@ -559,7 +582,6 @@
           <w:b/>
           <w:bCs/>
         </w:rPr>
-        <w:lastRenderedPageBreak/>
         <w:t>Terceira Regressão Linear (</w:t>
       </w:r>
       <w:proofErr w:type="spellStart"/>
@@ -603,6 +625,11 @@
           <w:rFonts w:ascii="Arial" w:hAnsi="Arial" w:cs="Arial"/>
         </w:rPr>
         <w:br/>
+      </w:r>
+      <w:r>
+        <w:rPr>
+          <w:rFonts w:ascii="Arial" w:hAnsi="Arial" w:cs="Arial"/>
+        </w:rPr>
         <w:t>Gráfico de dispersão:</w:t>
       </w:r>
       <w:r>
@@ -675,6 +702,11 @@
           <w:rFonts w:ascii="Arial" w:hAnsi="Arial" w:cs="Arial"/>
         </w:rPr>
         <w:br/>
+      </w:r>
+      <w:r>
+        <w:rPr>
+          <w:rFonts w:ascii="Arial" w:hAnsi="Arial" w:cs="Arial"/>
+        </w:rPr>
         <w:t xml:space="preserve">Reta ajustada: </w:t>
       </w:r>
       <w:r>
@@ -694,6 +726,11 @@
           <w:rFonts w:ascii="Arial" w:hAnsi="Arial" w:cs="Arial"/>
         </w:rPr>
         <w:br/>
+      </w:r>
+      <w:r>
+        <w:rPr>
+          <w:rFonts w:ascii="Arial" w:hAnsi="Arial" w:cs="Arial"/>
+        </w:rPr>
         <w:t xml:space="preserve">Coeficiente de Pearson: </w:t>
       </w:r>
       <w:r>
@@ -789,7 +826,6 @@
           <w:bCs/>
           <w:lang w:val="en-US"/>
         </w:rPr>
-        <w:lastRenderedPageBreak/>
         <w:br/>
       </w:r>
       <w:r>
@@ -962,6 +998,11 @@
           <w:rFonts w:ascii="Arial" w:hAnsi="Arial" w:cs="Arial"/>
         </w:rPr>
         <w:br/>
+      </w:r>
+      <w:r>
+        <w:rPr>
+          <w:rFonts w:ascii="Arial" w:hAnsi="Arial" w:cs="Arial"/>
+        </w:rPr>
         <w:t>Reta ajustada: y =</w:t>
       </w:r>
       <w:r>
@@ -981,6 +1022,11 @@
           <w:rFonts w:ascii="Arial" w:hAnsi="Arial" w:cs="Arial"/>
         </w:rPr>
         <w:br/>
+      </w:r>
+      <w:r>
+        <w:rPr>
+          <w:rFonts w:ascii="Arial" w:hAnsi="Arial" w:cs="Arial"/>
+        </w:rPr>
         <w:t xml:space="preserve">Coeficiente de Pearson: </w:t>
       </w:r>
       <w:r>
@@ -1081,7 +1127,6 @@
           <w:bCs/>
           <w:lang w:val="en-US"/>
         </w:rPr>
-        <w:lastRenderedPageBreak/>
         <w:t xml:space="preserve">Quinta </w:t>
       </w:r>
       <w:proofErr w:type="spellStart"/>
@@ -1256,6 +1301,11 @@
           <w:rFonts w:ascii="Arial" w:hAnsi="Arial" w:cs="Arial"/>
         </w:rPr>
         <w:br/>
+      </w:r>
+      <w:r>
+        <w:rPr>
+          <w:rFonts w:ascii="Arial" w:hAnsi="Arial" w:cs="Arial"/>
+        </w:rPr>
         <w:t>Reta ajustada</w:t>
       </w:r>
       <w:r>
@@ -1281,6 +1331,11 @@
           <w:rFonts w:ascii="Arial" w:hAnsi="Arial" w:cs="Arial"/>
         </w:rPr>
         <w:br/>
+      </w:r>
+      <w:r>
+        <w:rPr>
+          <w:rFonts w:ascii="Arial" w:hAnsi="Arial" w:cs="Arial"/>
+        </w:rPr>
         <w:t>Coeficiente de Pearson: 0.</w:t>
       </w:r>
       <w:r>
@@ -1292,7 +1347,7 @@
     </w:p>
     <w:p/>
     <w:sectPr>
-      <w:pgSz w:w="11906" w:h="16838"/>
+      <w:pgSz w:w="11906" w:h="16838" w:orient="portrait"/>
       <w:pgMar w:top="1440" w:right="1440" w:bottom="1440" w:left="1440" w:header="708" w:footer="708" w:gutter="0"/>
       <w:cols w:space="708"/>
       <w:docGrid w:linePitch="360"/>
@@ -1302,11 +1357,11 @@
 </file>
 
 <file path=word/styles.xml><?xml version="1.0" encoding="utf-8"?>
-<w:styles xmlns:mc="http://schemas.openxmlformats.org/markup-compatibility/2006" xmlns:r="http://schemas.openxmlformats.org/officeDocument/2006/relationships" xmlns:w="http://schemas.openxmlformats.org/wordprocessingml/2006/main" xmlns:w14="http://schemas.microsoft.com/office/word/2010/wordml" xmlns:w15="http://schemas.microsoft.com/office/word/2012/wordml" xmlns:w16cex="http://schemas.microsoft.com/office/word/2018/wordml/cex" xmlns:w16cid="http://schemas.microsoft.com/office/word/2016/wordml/cid" xmlns:w16="http://schemas.microsoft.com/office/word/2018/wordml" xmlns:w16du="http://schemas.microsoft.com/office/word/2023/wordml/word16du" xmlns:w16sdtdh="http://schemas.microsoft.com/office/word/2020/wordml/sdtdatahash" xmlns:w16sdtfl="http://schemas.microsoft.com/office/word/2024/wordml/sdtformatlock" xmlns:w16se="http://schemas.microsoft.com/office/word/2015/wordml/symex" mc:Ignorable="w14 w15 w16se w16cid w16 w16cex w16sdtdh w16sdtfl w16du">
+<w:styles xmlns:wp14="http://schemas.microsoft.com/office/word/2010/wordprocessingDrawing" xmlns:mc="http://schemas.openxmlformats.org/markup-compatibility/2006" xmlns:r="http://schemas.openxmlformats.org/officeDocument/2006/relationships" xmlns:w="http://schemas.openxmlformats.org/wordprocessingml/2006/main" xmlns:w14="http://schemas.microsoft.com/office/word/2010/wordml" xmlns:w15="http://schemas.microsoft.com/office/word/2012/wordml" xmlns:w16cex="http://schemas.microsoft.com/office/word/2018/wordml/cex" xmlns:w16cid="http://schemas.microsoft.com/office/word/2016/wordml/cid" xmlns:w16="http://schemas.microsoft.com/office/word/2018/wordml" xmlns:w16du="http://schemas.microsoft.com/office/word/2023/wordml/word16du" xmlns:w16sdtdh="http://schemas.microsoft.com/office/word/2020/wordml/sdtdatahash" xmlns:w16sdtfl="http://schemas.microsoft.com/office/word/2024/wordml/sdtformatlock" xmlns:w16se="http://schemas.microsoft.com/office/word/2015/wordml/symex" mc:Ignorable="w14 w15 w16se w16cid w16 w16cex w16sdtdh w16sdtfl w16du wp14">
   <w:docDefaults>
     <w:rPrDefault>
       <w:rPr>
-        <w:rFonts w:asciiTheme="minorHAnsi" w:eastAsiaTheme="minorHAnsi" w:hAnsiTheme="minorHAnsi" w:cstheme="minorBidi"/>
+        <w:rFonts w:asciiTheme="minorHAnsi" w:hAnsiTheme="minorHAnsi" w:eastAsiaTheme="minorHAnsi" w:cstheme="minorBidi"/>
         <w:kern w:val="2"/>
         <w:sz w:val="24"/>
         <w:szCs w:val="24"/>
@@ -1323,14 +1378,14 @@
   <w:latentStyles w:defLockedState="0" w:defUIPriority="99" w:defSemiHidden="0" w:defUnhideWhenUsed="0" w:defQFormat="0" w:count="376">
     <w:lsdException w:name="Normal" w:uiPriority="0" w:qFormat="1"/>
     <w:lsdException w:name="heading 1" w:uiPriority="9" w:qFormat="1"/>
-    <w:lsdException w:name="heading 2" w:semiHidden="1" w:uiPriority="9" w:unhideWhenUsed="1" w:qFormat="1"/>
-    <w:lsdException w:name="heading 3" w:semiHidden="1" w:uiPriority="9" w:unhideWhenUsed="1" w:qFormat="1"/>
-    <w:lsdException w:name="heading 4" w:semiHidden="1" w:uiPriority="9" w:unhideWhenUsed="1" w:qFormat="1"/>
-    <w:lsdException w:name="heading 5" w:semiHidden="1" w:uiPriority="9" w:unhideWhenUsed="1" w:qFormat="1"/>
-    <w:lsdException w:name="heading 6" w:semiHidden="1" w:uiPriority="9" w:unhideWhenUsed="1" w:qFormat="1"/>
-    <w:lsdException w:name="heading 7" w:semiHidden="1" w:uiPriority="9" w:unhideWhenUsed="1" w:qFormat="1"/>
-    <w:lsdException w:name="heading 8" w:semiHidden="1" w:uiPriority="9" w:unhideWhenUsed="1" w:qFormat="1"/>
-    <w:lsdException w:name="heading 9" w:semiHidden="1" w:uiPriority="9" w:unhideWhenUsed="1" w:qFormat="1"/>
+    <w:lsdException w:name="heading 2" w:uiPriority="9" w:semiHidden="1" w:unhideWhenUsed="1" w:qFormat="1"/>
+    <w:lsdException w:name="heading 3" w:uiPriority="9" w:semiHidden="1" w:unhideWhenUsed="1" w:qFormat="1"/>
+    <w:lsdException w:name="heading 4" w:uiPriority="9" w:semiHidden="1" w:unhideWhenUsed="1" w:qFormat="1"/>
+    <w:lsdException w:name="heading 5" w:uiPriority="9" w:semiHidden="1" w:unhideWhenUsed="1" w:qFormat="1"/>
+    <w:lsdException w:name="heading 6" w:uiPriority="9" w:semiHidden="1" w:unhideWhenUsed="1" w:qFormat="1"/>
+    <w:lsdException w:name="heading 7" w:uiPriority="9" w:semiHidden="1" w:unhideWhenUsed="1" w:qFormat="1"/>
+    <w:lsdException w:name="heading 8" w:uiPriority="9" w:semiHidden="1" w:unhideWhenUsed="1" w:qFormat="1"/>
+    <w:lsdException w:name="heading 9" w:uiPriority="9" w:semiHidden="1" w:unhideWhenUsed="1" w:qFormat="1"/>
     <w:lsdException w:name="index 1" w:semiHidden="1" w:unhideWhenUsed="1"/>
     <w:lsdException w:name="index 2" w:semiHidden="1" w:unhideWhenUsed="1"/>
     <w:lsdException w:name="index 3" w:semiHidden="1" w:unhideWhenUsed="1"/>
@@ -1340,22 +1395,22 @@
     <w:lsdException w:name="index 7" w:semiHidden="1" w:unhideWhenUsed="1"/>
     <w:lsdException w:name="index 8" w:semiHidden="1" w:unhideWhenUsed="1"/>
     <w:lsdException w:name="index 9" w:semiHidden="1" w:unhideWhenUsed="1"/>
-    <w:lsdException w:name="toc 1" w:semiHidden="1" w:uiPriority="39" w:unhideWhenUsed="1"/>
-    <w:lsdException w:name="toc 2" w:semiHidden="1" w:uiPriority="39" w:unhideWhenUsed="1"/>
-    <w:lsdException w:name="toc 3" w:semiHidden="1" w:uiPriority="39" w:unhideWhenUsed="1"/>
-    <w:lsdException w:name="toc 4" w:semiHidden="1" w:uiPriority="39" w:unhideWhenUsed="1"/>
-    <w:lsdException w:name="toc 5" w:semiHidden="1" w:uiPriority="39" w:unhideWhenUsed="1"/>
-    <w:lsdException w:name="toc 6" w:semiHidden="1" w:uiPriority="39" w:unhideWhenUsed="1"/>
-    <w:lsdException w:name="toc 7" w:semiHidden="1" w:uiPriority="39" w:unhideWhenUsed="1"/>
-    <w:lsdException w:name="toc 8" w:semiHidden="1" w:uiPriority="39" w:unhideWhenUsed="1"/>
-    <w:lsdException w:name="toc 9" w:semiHidden="1" w:uiPriority="39" w:unhideWhenUsed="1"/>
+    <w:lsdException w:name="toc 1" w:uiPriority="39" w:semiHidden="1" w:unhideWhenUsed="1"/>
+    <w:lsdException w:name="toc 2" w:uiPriority="39" w:semiHidden="1" w:unhideWhenUsed="1"/>
+    <w:lsdException w:name="toc 3" w:uiPriority="39" w:semiHidden="1" w:unhideWhenUsed="1"/>
+    <w:lsdException w:name="toc 4" w:uiPriority="39" w:semiHidden="1" w:unhideWhenUsed="1"/>
+    <w:lsdException w:name="toc 5" w:uiPriority="39" w:semiHidden="1" w:unhideWhenUsed="1"/>
+    <w:lsdException w:name="toc 6" w:uiPriority="39" w:semiHidden="1" w:unhideWhenUsed="1"/>
+    <w:lsdException w:name="toc 7" w:uiPriority="39" w:semiHidden="1" w:unhideWhenUsed="1"/>
+    <w:lsdException w:name="toc 8" w:uiPriority="39" w:semiHidden="1" w:unhideWhenUsed="1"/>
+    <w:lsdException w:name="toc 9" w:uiPriority="39" w:semiHidden="1" w:unhideWhenUsed="1"/>
     <w:lsdException w:name="Normal Indent" w:semiHidden="1" w:unhideWhenUsed="1"/>
     <w:lsdException w:name="footnote text" w:semiHidden="1" w:unhideWhenUsed="1"/>
     <w:lsdException w:name="annotation text" w:semiHidden="1" w:unhideWhenUsed="1"/>
     <w:lsdException w:name="header" w:semiHidden="1" w:unhideWhenUsed="1"/>
     <w:lsdException w:name="footer" w:semiHidden="1" w:unhideWhenUsed="1"/>
     <w:lsdException w:name="index heading" w:semiHidden="1" w:unhideWhenUsed="1"/>
-    <w:lsdException w:name="caption" w:semiHidden="1" w:uiPriority="35" w:unhideWhenUsed="1" w:qFormat="1"/>
+    <w:lsdException w:name="caption" w:uiPriority="35" w:semiHidden="1" w:unhideWhenUsed="1" w:qFormat="1"/>
     <w:lsdException w:name="table of figures" w:semiHidden="1" w:unhideWhenUsed="1"/>
     <w:lsdException w:name="envelope address" w:semiHidden="1" w:unhideWhenUsed="1"/>
     <w:lsdException w:name="envelope return" w:semiHidden="1" w:unhideWhenUsed="1"/>
@@ -1386,7 +1441,7 @@
     <w:lsdException w:name="Title" w:uiPriority="10" w:qFormat="1"/>
     <w:lsdException w:name="Closing" w:semiHidden="1" w:unhideWhenUsed="1"/>
     <w:lsdException w:name="Signature" w:semiHidden="1" w:unhideWhenUsed="1"/>
-    <w:lsdException w:name="Default Paragraph Font" w:semiHidden="1" w:uiPriority="1" w:unhideWhenUsed="1"/>
+    <w:lsdException w:name="Default Paragraph Font" w:uiPriority="1" w:semiHidden="1" w:unhideWhenUsed="1"/>
     <w:lsdException w:name="Body Text" w:semiHidden="1" w:unhideWhenUsed="1"/>
     <w:lsdException w:name="Body Text Indent" w:semiHidden="1" w:unhideWhenUsed="1"/>
     <w:lsdException w:name="List Continue" w:semiHidden="1" w:unhideWhenUsed="1"/>
@@ -1586,8 +1641,8 @@
     <w:lsdException w:name="Subtle Reference" w:uiPriority="31" w:qFormat="1"/>
     <w:lsdException w:name="Intense Reference" w:uiPriority="32" w:qFormat="1"/>
     <w:lsdException w:name="Book Title" w:uiPriority="33" w:qFormat="1"/>
-    <w:lsdException w:name="Bibliography" w:semiHidden="1" w:uiPriority="37" w:unhideWhenUsed="1"/>
-    <w:lsdException w:name="TOC Heading" w:semiHidden="1" w:uiPriority="39" w:unhideWhenUsed="1" w:qFormat="1"/>
+    <w:lsdException w:name="Bibliography" w:uiPriority="37" w:semiHidden="1" w:unhideWhenUsed="1"/>
+    <w:lsdException w:name="TOC Heading" w:uiPriority="39" w:semiHidden="1" w:unhideWhenUsed="1" w:qFormat="1"/>
     <w:lsdException w:name="Plain Table 1" w:uiPriority="41"/>
     <w:lsdException w:name="Plain Table 2" w:uiPriority="42"/>
     <w:lsdException w:name="Plain Table 3" w:uiPriority="43"/>
@@ -1698,7 +1753,7 @@
     <w:lsdException w:name="Unresolved Mention" w:semiHidden="1" w:unhideWhenUsed="1"/>
     <w:lsdException w:name="Smart Link" w:semiHidden="1" w:unhideWhenUsed="1"/>
   </w:latentStyles>
-  <w:style w:type="paragraph" w:default="1" w:styleId="Normal">
+  <w:style w:type="paragraph" w:styleId="Normal" w:default="1">
     <w:name w:val="Normal"/>
     <w:qFormat/>
   </w:style>
@@ -1717,7 +1772,7 @@
       <w:outlineLvl w:val="0"/>
     </w:pPr>
     <w:rPr>
-      <w:rFonts w:asciiTheme="majorHAnsi" w:eastAsiaTheme="majorEastAsia" w:hAnsiTheme="majorHAnsi" w:cstheme="majorBidi"/>
+      <w:rFonts w:asciiTheme="majorHAnsi" w:hAnsiTheme="majorHAnsi" w:eastAsiaTheme="majorEastAsia" w:cstheme="majorBidi"/>
       <w:color w:val="0F4761" w:themeColor="accent1" w:themeShade="BF"/>
       <w:sz w:val="40"/>
       <w:szCs w:val="40"/>
@@ -1740,7 +1795,7 @@
       <w:outlineLvl w:val="1"/>
     </w:pPr>
     <w:rPr>
-      <w:rFonts w:asciiTheme="majorHAnsi" w:eastAsiaTheme="majorEastAsia" w:hAnsiTheme="majorHAnsi" w:cstheme="majorBidi"/>
+      <w:rFonts w:asciiTheme="majorHAnsi" w:hAnsiTheme="majorHAnsi" w:eastAsiaTheme="majorEastAsia" w:cstheme="majorBidi"/>
       <w:color w:val="0F4761" w:themeColor="accent1" w:themeShade="BF"/>
       <w:sz w:val="32"/>
       <w:szCs w:val="32"/>
@@ -1901,12 +1956,12 @@
       <w:color w:val="272727" w:themeColor="text1" w:themeTint="D8"/>
     </w:rPr>
   </w:style>
-  <w:style w:type="character" w:default="1" w:styleId="Fontepargpadro">
+  <w:style w:type="character" w:styleId="Fontepargpadro" w:default="1">
     <w:name w:val="Default Paragraph Font"/>
     <w:uiPriority w:val="1"/>
     <w:unhideWhenUsed/>
   </w:style>
-  <w:style w:type="table" w:default="1" w:styleId="Tabelanormal">
+  <w:style w:type="table" w:styleId="Tabelanormal" w:default="1">
     <w:name w:val="Normal Table"/>
     <w:uiPriority w:val="99"/>
     <w:semiHidden/>
@@ -1921,26 +1976,26 @@
       </w:tblCellMar>
     </w:tblPr>
   </w:style>
-  <w:style w:type="numbering" w:default="1" w:styleId="Semlista">
+  <w:style w:type="numbering" w:styleId="Semlista" w:default="1">
     <w:name w:val="No List"/>
     <w:uiPriority w:val="99"/>
     <w:semiHidden/>
     <w:unhideWhenUsed/>
   </w:style>
-  <w:style w:type="character" w:customStyle="1" w:styleId="Ttulo1Char">
+  <w:style w:type="character" w:styleId="Ttulo1Char" w:customStyle="1">
     <w:name w:val="Título 1 Char"/>
     <w:basedOn w:val="Fontepargpadro"/>
     <w:link w:val="Ttulo1"/>
     <w:uiPriority w:val="9"/>
     <w:rsid w:val="00A66284"/>
     <w:rPr>
-      <w:rFonts w:asciiTheme="majorHAnsi" w:eastAsiaTheme="majorEastAsia" w:hAnsiTheme="majorHAnsi" w:cstheme="majorBidi"/>
+      <w:rFonts w:asciiTheme="majorHAnsi" w:hAnsiTheme="majorHAnsi" w:eastAsiaTheme="majorEastAsia" w:cstheme="majorBidi"/>
       <w:color w:val="0F4761" w:themeColor="accent1" w:themeShade="BF"/>
       <w:sz w:val="40"/>
       <w:szCs w:val="40"/>
     </w:rPr>
   </w:style>
-  <w:style w:type="character" w:customStyle="1" w:styleId="Ttulo2Char">
+  <w:style w:type="character" w:styleId="Ttulo2Char" w:customStyle="1">
     <w:name w:val="Título 2 Char"/>
     <w:basedOn w:val="Fontepargpadro"/>
     <w:link w:val="Ttulo2"/>
@@ -1948,13 +2003,13 @@
     <w:semiHidden/>
     <w:rsid w:val="00A66284"/>
     <w:rPr>
-      <w:rFonts w:asciiTheme="majorHAnsi" w:eastAsiaTheme="majorEastAsia" w:hAnsiTheme="majorHAnsi" w:cstheme="majorBidi"/>
+      <w:rFonts w:asciiTheme="majorHAnsi" w:hAnsiTheme="majorHAnsi" w:eastAsiaTheme="majorEastAsia" w:cstheme="majorBidi"/>
       <w:color w:val="0F4761" w:themeColor="accent1" w:themeShade="BF"/>
       <w:sz w:val="32"/>
       <w:szCs w:val="32"/>
     </w:rPr>
   </w:style>
-  <w:style w:type="character" w:customStyle="1" w:styleId="Ttulo3Char">
+  <w:style w:type="character" w:styleId="Ttulo3Char" w:customStyle="1">
     <w:name w:val="Título 3 Char"/>
     <w:basedOn w:val="Fontepargpadro"/>
     <w:link w:val="Ttulo3"/>
@@ -1968,7 +2023,7 @@
       <w:szCs w:val="28"/>
     </w:rPr>
   </w:style>
-  <w:style w:type="character" w:customStyle="1" w:styleId="Ttulo4Char">
+  <w:style w:type="character" w:styleId="Ttulo4Char" w:customStyle="1">
     <w:name w:val="Título 4 Char"/>
     <w:basedOn w:val="Fontepargpadro"/>
     <w:link w:val="Ttulo4"/>
@@ -1982,7 +2037,7 @@
       <w:color w:val="0F4761" w:themeColor="accent1" w:themeShade="BF"/>
     </w:rPr>
   </w:style>
-  <w:style w:type="character" w:customStyle="1" w:styleId="Ttulo5Char">
+  <w:style w:type="character" w:styleId="Ttulo5Char" w:customStyle="1">
     <w:name w:val="Título 5 Char"/>
     <w:basedOn w:val="Fontepargpadro"/>
     <w:link w:val="Ttulo5"/>
@@ -1994,7 +2049,7 @@
       <w:color w:val="0F4761" w:themeColor="accent1" w:themeShade="BF"/>
     </w:rPr>
   </w:style>
-  <w:style w:type="character" w:customStyle="1" w:styleId="Ttulo6Char">
+  <w:style w:type="character" w:styleId="Ttulo6Char" w:customStyle="1">
     <w:name w:val="Título 6 Char"/>
     <w:basedOn w:val="Fontepargpadro"/>
     <w:link w:val="Ttulo6"/>
@@ -2008,7 +2063,7 @@
       <w:color w:val="595959" w:themeColor="text1" w:themeTint="A6"/>
     </w:rPr>
   </w:style>
-  <w:style w:type="character" w:customStyle="1" w:styleId="Ttulo7Char">
+  <w:style w:type="character" w:styleId="Ttulo7Char" w:customStyle="1">
     <w:name w:val="Título 7 Char"/>
     <w:basedOn w:val="Fontepargpadro"/>
     <w:link w:val="Ttulo7"/>
@@ -2020,7 +2075,7 @@
       <w:color w:val="595959" w:themeColor="text1" w:themeTint="A6"/>
     </w:rPr>
   </w:style>
-  <w:style w:type="character" w:customStyle="1" w:styleId="Ttulo8Char">
+  <w:style w:type="character" w:styleId="Ttulo8Char" w:customStyle="1">
     <w:name w:val="Título 8 Char"/>
     <w:basedOn w:val="Fontepargpadro"/>
     <w:link w:val="Ttulo8"/>
@@ -2034,7 +2089,7 @@
       <w:color w:val="272727" w:themeColor="text1" w:themeTint="D8"/>
     </w:rPr>
   </w:style>
-  <w:style w:type="character" w:customStyle="1" w:styleId="Ttulo9Char">
+  <w:style w:type="character" w:styleId="Ttulo9Char" w:customStyle="1">
     <w:name w:val="Título 9 Char"/>
     <w:basedOn w:val="Fontepargpadro"/>
     <w:link w:val="Ttulo9"/>
@@ -2059,21 +2114,21 @@
       <w:contextualSpacing/>
     </w:pPr>
     <w:rPr>
-      <w:rFonts w:asciiTheme="majorHAnsi" w:eastAsiaTheme="majorEastAsia" w:hAnsiTheme="majorHAnsi" w:cstheme="majorBidi"/>
+      <w:rFonts w:asciiTheme="majorHAnsi" w:hAnsiTheme="majorHAnsi" w:eastAsiaTheme="majorEastAsia" w:cstheme="majorBidi"/>
       <w:spacing w:val="-10"/>
       <w:kern w:val="28"/>
       <w:sz w:val="56"/>
       <w:szCs w:val="56"/>
     </w:rPr>
   </w:style>
-  <w:style w:type="character" w:customStyle="1" w:styleId="TtuloChar">
+  <w:style w:type="character" w:styleId="TtuloChar" w:customStyle="1">
     <w:name w:val="Título Char"/>
     <w:basedOn w:val="Fontepargpadro"/>
     <w:link w:val="Ttulo"/>
     <w:uiPriority w:val="10"/>
     <w:rsid w:val="00A66284"/>
     <w:rPr>
-      <w:rFonts w:asciiTheme="majorHAnsi" w:eastAsiaTheme="majorEastAsia" w:hAnsiTheme="majorHAnsi" w:cstheme="majorBidi"/>
+      <w:rFonts w:asciiTheme="majorHAnsi" w:hAnsiTheme="majorHAnsi" w:eastAsiaTheme="majorEastAsia" w:cstheme="majorBidi"/>
       <w:spacing w:val="-10"/>
       <w:kern w:val="28"/>
       <w:sz w:val="56"/>
@@ -2101,7 +2156,7 @@
       <w:szCs w:val="28"/>
     </w:rPr>
   </w:style>
-  <w:style w:type="character" w:customStyle="1" w:styleId="SubttuloChar">
+  <w:style w:type="character" w:styleId="SubttuloChar" w:customStyle="1">
     <w:name w:val="Subtítulo Char"/>
     <w:basedOn w:val="Fontepargpadro"/>
     <w:link w:val="Subttulo"/>
@@ -2133,7 +2188,7 @@
       <w:color w:val="404040" w:themeColor="text1" w:themeTint="BF"/>
     </w:rPr>
   </w:style>
-  <w:style w:type="character" w:customStyle="1" w:styleId="CitaoChar">
+  <w:style w:type="character" w:styleId="CitaoChar" w:customStyle="1">
     <w:name w:val="Citação Char"/>
     <w:basedOn w:val="Fontepargpadro"/>
     <w:link w:val="Citao"/>
@@ -2178,8 +2233,8 @@
     <w:rsid w:val="00A66284"/>
     <w:pPr>
       <w:pBdr>
-        <w:top w:val="single" w:sz="4" w:space="10" w:color="0F4761" w:themeColor="accent1" w:themeShade="BF"/>
-        <w:bottom w:val="single" w:sz="4" w:space="10" w:color="0F4761" w:themeColor="accent1" w:themeShade="BF"/>
+        <w:top w:val="single" w:color="0F4761" w:themeColor="accent1" w:themeShade="BF" w:sz="4" w:space="10"/>
+        <w:bottom w:val="single" w:color="0F4761" w:themeColor="accent1" w:themeShade="BF" w:sz="4" w:space="10"/>
       </w:pBdr>
       <w:spacing w:before="360" w:after="360"/>
       <w:ind w:left="864" w:right="864"/>
@@ -2191,7 +2246,7 @@
       <w:color w:val="0F4761" w:themeColor="accent1" w:themeShade="BF"/>
     </w:rPr>
   </w:style>
-  <w:style w:type="character" w:customStyle="1" w:styleId="CitaoIntensaChar">
+  <w:style w:type="character" w:styleId="CitaoIntensaChar" w:customStyle="1">
     <w:name w:val="Citação Intensa Char"/>
     <w:basedOn w:val="Fontepargpadro"/>
     <w:link w:val="CitaoIntensa"/>

</xml_diff>